<commit_message>
added repo to the doc
</commit_message>
<xml_diff>
--- a/Project Documentation.docx
+++ b/Project Documentation.docx
@@ -2,6 +2,49 @@
 <file path=word/document.xml><?xml version="1.0" encoding="utf-8"?>
 <w:document xmlns:wpc="http://schemas.microsoft.com/office/word/2010/wordprocessingCanvas" xmlns:cx="http://schemas.microsoft.com/office/drawing/2014/chartex" xmlns:cx1="http://schemas.microsoft.com/office/drawing/2015/9/8/chartex" xmlns:cx2="http://schemas.microsoft.com/office/drawing/2015/10/21/chartex" xmlns:cx3="http://schemas.microsoft.com/office/drawing/2016/5/9/chartex" xmlns:cx4="http://schemas.microsoft.com/office/drawing/2016/5/10/chartex" xmlns:cx5="http://schemas.microsoft.com/office/drawing/2016/5/11/chartex" xmlns:cx6="http://schemas.microsoft.com/office/drawing/2016/5/12/chartex" xmlns:cx7="http://schemas.microsoft.com/office/drawing/2016/5/13/chartex" xmlns:cx8="http://schemas.microsoft.com/office/drawing/2016/5/14/chartex" xmlns:mc="http://schemas.openxmlformats.org/markup-compatibility/2006" xmlns:aink="http://schemas.microsoft.com/office/drawing/2016/ink" xmlns:am3d="http://schemas.microsoft.com/office/drawing/2017/model3d" xmlns:o="urn:schemas-microsoft-com:office:office" xmlns:oel="http://schemas.microsoft.com/office/2019/extlst" xmlns:r="http://schemas.openxmlformats.org/officeDocument/2006/relationships" xmlns:m="http://schemas.openxmlformats.org/officeDocument/2006/math" xmlns:v="urn:schemas-microsoft-com:vml" xmlns:wp14="http://schemas.microsoft.com/office/word/2010/wordprocessingDrawing" xmlns:wp="http://schemas.openxmlformats.org/drawingml/2006/wordprocessingDrawing" xmlns:w10="urn:schemas-microsoft-com:office:word" xmlns:w="http://schemas.openxmlformats.org/wordprocessingml/2006/main" xmlns:w14="http://schemas.microsoft.com/office/word/2010/wordml" xmlns:w15="http://schemas.microsoft.com/office/word/2012/wordml" xmlns:w16cex="http://schemas.microsoft.com/office/word/2018/wordml/cex" xmlns:w16cid="http://schemas.microsoft.com/office/word/2016/wordml/cid" xmlns:w16="http://schemas.microsoft.com/office/word/2018/wordml" xmlns:w16du="http://schemas.microsoft.com/office/word/2023/wordml/word16du" xmlns:w16sdtdh="http://schemas.microsoft.com/office/word/2020/wordml/sdtdatahash" xmlns:w16sdtfl="http://schemas.microsoft.com/office/word/2024/wordml/sdtformatlock" xmlns:w16se="http://schemas.microsoft.com/office/word/2015/wordml/symex" xmlns:wpg="http://schemas.microsoft.com/office/word/2010/wordprocessingGroup" xmlns:wpi="http://schemas.microsoft.com/office/word/2010/wordprocessingInk" xmlns:wne="http://schemas.microsoft.com/office/word/2006/wordml" xmlns:wps="http://schemas.microsoft.com/office/word/2010/wordprocessingShape" mc:Ignorable="w14 w15 w16se w16cid w16 w16cex w16sdtdh w16sdtfl w16du wp14">
   <w:body>
+    <w:p>
+      <w:pPr>
+        <w:spacing w:line="240" w:lineRule="auto"/>
+        <w:rPr>
+          <w:sz w:val="24"/>
+          <w:szCs w:val="24"/>
+        </w:rPr>
+      </w:pPr>
+      <w:r>
+        <w:rPr>
+          <w:b/>
+          <w:bCs/>
+          <w:sz w:val="24"/>
+          <w:szCs w:val="24"/>
+        </w:rPr>
+        <w:t xml:space="preserve">                           </w:t>
+      </w:r>
+      <w:r>
+        <w:rPr>
+          <w:b/>
+          <w:bCs/>
+          <w:sz w:val="24"/>
+          <w:szCs w:val="24"/>
+        </w:rPr>
+        <w:t>GitHub Repo</w:t>
+      </w:r>
+      <w:r>
+        <w:rPr>
+          <w:b/>
+          <w:bCs/>
+          <w:sz w:val="28"/>
+          <w:szCs w:val="28"/>
+        </w:rPr>
+        <w:t xml:space="preserve">- </w:t>
+      </w:r>
+      <w:r>
+        <w:rPr>
+          <w:sz w:val="24"/>
+          <w:szCs w:val="24"/>
+        </w:rPr>
+        <w:t>https://github.com/SheifaliA/MP_MPI</w:t>
+      </w:r>
+    </w:p>
     <w:p>
       <w:pPr>
         <w:spacing w:line="240" w:lineRule="auto"/>
@@ -226,7 +269,23 @@
           <w:sz w:val="24"/>
           <w:szCs w:val="24"/>
         </w:rPr>
-        <w:t>Implemented in serial.py, the function run_serial(N) performs:</w:t>
+        <w:t xml:space="preserve">Implemented in serial.py, the function </w:t>
+      </w:r>
+      <w:proofErr w:type="spellStart"/>
+      <w:r>
+        <w:rPr>
+          <w:sz w:val="24"/>
+          <w:szCs w:val="24"/>
+        </w:rPr>
+        <w:t>run_serial</w:t>
+      </w:r>
+      <w:proofErr w:type="spellEnd"/>
+      <w:r>
+        <w:rPr>
+          <w:sz w:val="24"/>
+          <w:szCs w:val="24"/>
+        </w:rPr>
+        <w:t>(N) performs:</w:t>
       </w:r>
     </w:p>
     <w:p>
@@ -276,7 +335,23 @@
           <w:sz w:val="24"/>
           <w:szCs w:val="24"/>
         </w:rPr>
-        <w:t>Standard NumPy np.dot(A, B) operation</w:t>
+        <w:t xml:space="preserve">Standard NumPy </w:t>
+      </w:r>
+      <w:proofErr w:type="gramStart"/>
+      <w:r>
+        <w:rPr>
+          <w:sz w:val="24"/>
+          <w:szCs w:val="24"/>
+        </w:rPr>
+        <w:t>np.dot(</w:t>
+      </w:r>
+      <w:proofErr w:type="gramEnd"/>
+      <w:r>
+        <w:rPr>
+          <w:sz w:val="24"/>
+          <w:szCs w:val="24"/>
+        </w:rPr>
+        <w:t>A, B) operation</w:t>
       </w:r>
     </w:p>
     <w:p>
@@ -301,7 +376,48 @@
           <w:sz w:val="24"/>
           <w:szCs w:val="24"/>
         </w:rPr>
-        <w:t>Timing using time.perf_counter()</w:t>
+        <w:t xml:space="preserve">Timing using </w:t>
+      </w:r>
+      <w:proofErr w:type="spellStart"/>
+      <w:proofErr w:type="gramStart"/>
+      <w:r>
+        <w:rPr>
+          <w:sz w:val="24"/>
+          <w:szCs w:val="24"/>
+        </w:rPr>
+        <w:t>time.perf</w:t>
+      </w:r>
+      <w:proofErr w:type="gramEnd"/>
+      <w:r>
+        <w:rPr>
+          <w:sz w:val="24"/>
+          <w:szCs w:val="24"/>
+        </w:rPr>
+        <w:t>_</w:t>
+      </w:r>
+      <w:proofErr w:type="gramStart"/>
+      <w:r>
+        <w:rPr>
+          <w:sz w:val="24"/>
+          <w:szCs w:val="24"/>
+        </w:rPr>
+        <w:t>counter</w:t>
+      </w:r>
+      <w:proofErr w:type="spellEnd"/>
+      <w:r>
+        <w:rPr>
+          <w:sz w:val="24"/>
+          <w:szCs w:val="24"/>
+        </w:rPr>
+        <w:t>(</w:t>
+      </w:r>
+      <w:proofErr w:type="gramEnd"/>
+      <w:r>
+        <w:rPr>
+          <w:sz w:val="24"/>
+          <w:szCs w:val="24"/>
+        </w:rPr>
+        <w:t>)</w:t>
       </w:r>
     </w:p>
     <w:p>
@@ -460,7 +576,39 @@
           <w:sz w:val="24"/>
           <w:szCs w:val="24"/>
         </w:rPr>
-        <w:t>Uses MPI.Scatterv and MPI.Gatherv for distributing and collecting data</w:t>
+        <w:t xml:space="preserve">Uses </w:t>
+      </w:r>
+      <w:proofErr w:type="spellStart"/>
+      <w:r>
+        <w:rPr>
+          <w:sz w:val="24"/>
+          <w:szCs w:val="24"/>
+        </w:rPr>
+        <w:t>MPI.Scatterv</w:t>
+      </w:r>
+      <w:proofErr w:type="spellEnd"/>
+      <w:r>
+        <w:rPr>
+          <w:sz w:val="24"/>
+          <w:szCs w:val="24"/>
+        </w:rPr>
+        <w:t xml:space="preserve"> and </w:t>
+      </w:r>
+      <w:proofErr w:type="spellStart"/>
+      <w:r>
+        <w:rPr>
+          <w:sz w:val="24"/>
+          <w:szCs w:val="24"/>
+        </w:rPr>
+        <w:t>MPI.Gatherv</w:t>
+      </w:r>
+      <w:proofErr w:type="spellEnd"/>
+      <w:r>
+        <w:rPr>
+          <w:sz w:val="24"/>
+          <w:szCs w:val="24"/>
+        </w:rPr>
+        <w:t xml:space="preserve"> for distributing and collecting data</w:t>
       </w:r>
     </w:p>
     <w:p>
@@ -510,8 +658,17 @@
           <w:sz w:val="24"/>
           <w:szCs w:val="24"/>
         </w:rPr>
-        <w:t>Broadcasts matrix B using MPI.Bcast</w:t>
-      </w:r>
+        <w:t xml:space="preserve">Broadcasts matrix B using </w:t>
+      </w:r>
+      <w:proofErr w:type="spellStart"/>
+      <w:r>
+        <w:rPr>
+          <w:sz w:val="24"/>
+          <w:szCs w:val="24"/>
+        </w:rPr>
+        <w:t>MPI.Bcast</w:t>
+      </w:r>
+      <w:proofErr w:type="spellEnd"/>
     </w:p>
     <w:p>
       <w:pPr>
@@ -677,7 +834,55 @@
           <w:sz w:val="24"/>
           <w:szCs w:val="24"/>
         </w:rPr>
-        <w:t>Uses MPI.Isend, MPI.Irecv, and MPI.Ibcast for non-blocking comm</w:t>
+        <w:t xml:space="preserve">Uses </w:t>
+      </w:r>
+      <w:proofErr w:type="spellStart"/>
+      <w:r>
+        <w:rPr>
+          <w:sz w:val="24"/>
+          <w:szCs w:val="24"/>
+        </w:rPr>
+        <w:t>MPI.Isend</w:t>
+      </w:r>
+      <w:proofErr w:type="spellEnd"/>
+      <w:r>
+        <w:rPr>
+          <w:sz w:val="24"/>
+          <w:szCs w:val="24"/>
+        </w:rPr>
+        <w:t xml:space="preserve">, </w:t>
+      </w:r>
+      <w:proofErr w:type="spellStart"/>
+      <w:r>
+        <w:rPr>
+          <w:sz w:val="24"/>
+          <w:szCs w:val="24"/>
+        </w:rPr>
+        <w:t>MPI.Irecv</w:t>
+      </w:r>
+      <w:proofErr w:type="spellEnd"/>
+      <w:r>
+        <w:rPr>
+          <w:sz w:val="24"/>
+          <w:szCs w:val="24"/>
+        </w:rPr>
+        <w:t xml:space="preserve">, and </w:t>
+      </w:r>
+      <w:proofErr w:type="spellStart"/>
+      <w:r>
+        <w:rPr>
+          <w:sz w:val="24"/>
+          <w:szCs w:val="24"/>
+        </w:rPr>
+        <w:t>MPI.Ibcast</w:t>
+      </w:r>
+      <w:proofErr w:type="spellEnd"/>
+      <w:r>
+        <w:rPr>
+          <w:sz w:val="24"/>
+          <w:szCs w:val="24"/>
+        </w:rPr>
+        <w:t xml:space="preserve"> for non-blocking comm</w:t>
       </w:r>
     </w:p>
     <w:p>
@@ -727,6 +932,7 @@
           <w:sz w:val="24"/>
           <w:szCs w:val="24"/>
         </w:rPr>
+        <w:lastRenderedPageBreak/>
         <w:t>Each rank receives its chunk asynchronously</w:t>
       </w:r>
     </w:p>
@@ -752,7 +958,6 @@
           <w:sz w:val="24"/>
           <w:szCs w:val="24"/>
         </w:rPr>
-        <w:lastRenderedPageBreak/>
         <w:t>Computation starts only after required data is received</w:t>
       </w:r>
     </w:p>
@@ -1102,16 +1307,7 @@
           <w:sz w:val="28"/>
           <w:szCs w:val="28"/>
         </w:rPr>
-        <w:t xml:space="preserve"> </w:t>
-      </w:r>
-      <w:r>
-        <w:rPr>
-          <w:b/>
-          <w:bCs/>
-          <w:sz w:val="28"/>
-          <w:szCs w:val="28"/>
-        </w:rPr>
-        <w:t>Sample log:</w:t>
+        <w:t xml:space="preserve"> Sample log:</w:t>
       </w:r>
     </w:p>
     <w:p>
@@ -1364,7 +1560,23 @@
           <w:sz w:val="24"/>
           <w:szCs w:val="24"/>
         </w:rPr>
-        <w:t>Serial baseline: T_serial = 0.39 sec</w:t>
+        <w:t xml:space="preserve">Serial baseline: </w:t>
+      </w:r>
+      <w:proofErr w:type="spellStart"/>
+      <w:r>
+        <w:rPr>
+          <w:sz w:val="24"/>
+          <w:szCs w:val="24"/>
+        </w:rPr>
+        <w:t>T_serial</w:t>
+      </w:r>
+      <w:proofErr w:type="spellEnd"/>
+      <w:r>
+        <w:rPr>
+          <w:sz w:val="24"/>
+          <w:szCs w:val="24"/>
+        </w:rPr>
+        <w:t xml:space="preserve"> = 0.39 sec</w:t>
       </w:r>
     </w:p>
     <w:p>
@@ -1497,6 +1709,7 @@
           <w:sz w:val="24"/>
           <w:szCs w:val="24"/>
         </w:rPr>
+        <w:lastRenderedPageBreak/>
         <w:t>Speedup</w:t>
       </w:r>
       <w:r>
@@ -1504,8 +1717,33 @@
           <w:sz w:val="24"/>
           <w:szCs w:val="24"/>
         </w:rPr>
-        <w:t xml:space="preserve"> = T_serial / T_parallel</w:t>
-      </w:r>
+        <w:t xml:space="preserve"> = </w:t>
+      </w:r>
+      <w:proofErr w:type="spellStart"/>
+      <w:r>
+        <w:rPr>
+          <w:sz w:val="24"/>
+          <w:szCs w:val="24"/>
+        </w:rPr>
+        <w:t>T_serial</w:t>
+      </w:r>
+      <w:proofErr w:type="spellEnd"/>
+      <w:r>
+        <w:rPr>
+          <w:sz w:val="24"/>
+          <w:szCs w:val="24"/>
+        </w:rPr>
+        <w:t xml:space="preserve"> / </w:t>
+      </w:r>
+      <w:proofErr w:type="spellStart"/>
+      <w:r>
+        <w:rPr>
+          <w:sz w:val="24"/>
+          <w:szCs w:val="24"/>
+        </w:rPr>
+        <w:t>T_parallel</w:t>
+      </w:r>
+      <w:proofErr w:type="spellEnd"/>
     </w:p>
     <w:p>
       <w:pPr>
@@ -1531,7 +1769,6 @@
           <w:sz w:val="24"/>
           <w:szCs w:val="24"/>
         </w:rPr>
-        <w:lastRenderedPageBreak/>
         <w:t>Efficiency</w:t>
       </w:r>
       <w:r>
@@ -1539,8 +1776,17 @@
           <w:sz w:val="24"/>
           <w:szCs w:val="24"/>
         </w:rPr>
-        <w:t xml:space="preserve"> = Speedup / Num_Processes</w:t>
-      </w:r>
+        <w:t xml:space="preserve"> = Speedup / </w:t>
+      </w:r>
+      <w:proofErr w:type="spellStart"/>
+      <w:r>
+        <w:rPr>
+          <w:sz w:val="24"/>
+          <w:szCs w:val="24"/>
+        </w:rPr>
+        <w:t>Num_Processes</w:t>
+      </w:r>
+      <w:proofErr w:type="spellEnd"/>
     </w:p>
     <w:p>
       <w:pPr>
@@ -2218,7 +2464,7 @@
       </w:pPr>
       <w:r>
         <w:pict w14:anchorId="5B528FFC">
-          <v:rect id="_x0000_i1124" style="width:0;height:1.5pt" o:hralign="center" o:hrstd="t" o:hr="t" fillcolor="#a0a0a0" stroked="f"/>
+          <v:rect id="_x0000_i1025" style="width:0;height:1.5pt" o:hralign="center" o:hrstd="t" o:hr="t" fillcolor="#a0a0a0" stroked="f"/>
         </w:pict>
       </w:r>
     </w:p>
@@ -4709,6 +4955,7 @@
   <w:style w:type="character" w:default="1" w:styleId="DefaultParagraphFont">
     <w:name w:val="Default Paragraph Font"/>
     <w:uiPriority w:val="1"/>
+    <w:semiHidden/>
     <w:unhideWhenUsed/>
   </w:style>
   <w:style w:type="table" w:default="1" w:styleId="TableNormal">

</xml_diff>